<commit_message>
Add data on Postgis
</commit_message>
<xml_diff>
--- a/MODOP.docx
+++ b/MODOP.docx
@@ -39,52 +39,6 @@
       </w:r>
     </w:p>
     <w:p/>
-    <w:p>
-      <w:pPr>
-        <w:pStyle w:val="Paragraphedeliste"/>
-        <w:numPr>
-          <w:ilvl w:val="0"/>
-          <w:numId w:val="3"/>
-        </w:numPr>
-        <w:rPr>
-          <w:lang w:val="en-US"/>
-        </w:rPr>
-      </w:pPr>
-      <w:r>
-        <w:rPr>
-          <w:lang w:val="en-US"/>
-        </w:rPr>
-        <w:t>docker compose -f docker-compose-</w:t>
-      </w:r>
-      <w:proofErr w:type="spellStart"/>
-      <w:r>
-        <w:rPr>
-          <w:lang w:val="en-US"/>
-        </w:rPr>
-        <w:t>postgis</w:t>
-      </w:r>
-      <w:proofErr w:type="spellEnd"/>
-      <w:r>
-        <w:rPr>
-          <w:lang w:val="en-US"/>
-        </w:rPr>
-        <w:t>-</w:t>
-      </w:r>
-      <w:proofErr w:type="spellStart"/>
-      <w:r>
-        <w:rPr>
-          <w:lang w:val="en-US"/>
-        </w:rPr>
-        <w:t>geoserver.yml</w:t>
-      </w:r>
-      <w:proofErr w:type="spellEnd"/>
-      <w:r>
-        <w:rPr>
-          <w:lang w:val="en-US"/>
-        </w:rPr>
-        <w:t xml:space="preserve"> up -d</w:t>
-      </w:r>
-    </w:p>
     <w:p>
       <w:pPr>
         <w:rPr>

</xml_diff>